<commit_message>
LAB1, LAB2, LAB3_code done
</commit_message>
<xml_diff>
--- a/LAB_1/LAB_1_3/LAB1_3 ENG.docx
+++ b/LAB_1/LAB_1_3/LAB1_3 ENG.docx
@@ -459,8 +459,16 @@
         </w:numPr>
         <w:spacing w:line="360" w:lineRule="auto"/>
         <w:ind w:left="426" w:hanging="175"/>
-      </w:pPr>
-      <w:r>
+        <w:rPr>
+          <w:b/>
+          <w:bCs/>
+        </w:rPr>
+      </w:pPr>
+      <w:r>
+        <w:rPr>
+          <w:b/>
+          <w:bCs/>
+        </w:rPr>
         <w:t>Answer the following questions:</w:t>
       </w:r>
     </w:p>
@@ -473,8 +481,16 @@
         </w:numPr>
         <w:spacing w:line="360" w:lineRule="auto"/>
         <w:ind w:left="1418" w:hanging="283"/>
-      </w:pPr>
-      <w:r>
+        <w:rPr>
+          <w:b/>
+          <w:bCs/>
+        </w:rPr>
+      </w:pPr>
+      <w:r>
+        <w:rPr>
+          <w:b/>
+          <w:bCs/>
+        </w:rPr>
         <w:t>How does the LCD distinguish between command and data?</w:t>
       </w:r>
     </w:p>
@@ -510,7 +526,6 @@
           <w:numId w:val="0"/>
         </w:numPr>
         <w:spacing w:line="360" w:lineRule="auto"/>
-        <w:ind w:firstLine="360"/>
       </w:pPr>
       <w:r>
         <w:t>T</w:t>
@@ -561,7 +576,195 @@
           <w:numId w:val="0"/>
         </w:numPr>
         <w:spacing w:line="360" w:lineRule="auto"/>
-        <w:ind w:left="1135"/>
+      </w:pPr>
+      <w:r>
+        <w:t xml:space="preserve">However, this only works in </w:t>
+      </w:r>
+      <w:r>
+        <w:rPr>
+          <w:rStyle w:val="Strong"/>
+          <w:b w:val="0"/>
+          <w:bCs w:val="0"/>
+        </w:rPr>
+        <w:t>WRITE mode</w:t>
+      </w:r>
+      <w:r>
+        <w:t xml:space="preserve">, meaning the </w:t>
+      </w:r>
+      <w:r>
+        <w:rPr>
+          <w:rStyle w:val="Strong"/>
+        </w:rPr>
+        <w:t>RW pin is set to LOW</w:t>
+      </w:r>
+      <w:r>
+        <w:t>.</w:t>
+      </w:r>
+    </w:p>
+    <w:p>
+      <w:pPr>
+        <w:pStyle w:val="Worksheet"/>
+        <w:numPr>
+          <w:ilvl w:val="0"/>
+          <w:numId w:val="0"/>
+        </w:numPr>
+        <w:spacing w:line="360" w:lineRule="auto"/>
+      </w:pPr>
+    </w:p>
+    <w:p>
+      <w:pPr>
+        <w:pStyle w:val="Worksheet"/>
+        <w:numPr>
+          <w:ilvl w:val="0"/>
+          <w:numId w:val="0"/>
+        </w:numPr>
+        <w:spacing w:line="360" w:lineRule="auto"/>
+      </w:pPr>
+      <w:r>
+        <w:t xml:space="preserve">If the </w:t>
+      </w:r>
+      <w:r>
+        <w:rPr>
+          <w:rStyle w:val="Strong"/>
+          <w:b w:val="0"/>
+          <w:bCs w:val="0"/>
+        </w:rPr>
+        <w:t>RW pin is set to HIGH</w:t>
+      </w:r>
+      <w:r>
+        <w:t xml:space="preserve">, the LCD enters </w:t>
+      </w:r>
+      <w:r>
+        <w:rPr>
+          <w:rStyle w:val="Strong"/>
+          <w:b w:val="0"/>
+          <w:bCs w:val="0"/>
+        </w:rPr>
+        <w:t>READ</w:t>
+      </w:r>
+      <w:r>
+        <w:rPr>
+          <w:rStyle w:val="Strong"/>
+        </w:rPr>
+        <w:t xml:space="preserve"> </w:t>
+      </w:r>
+      <w:r>
+        <w:rPr>
+          <w:rStyle w:val="Strong"/>
+          <w:b w:val="0"/>
+          <w:bCs w:val="0"/>
+        </w:rPr>
+        <w:t>mode</w:t>
+      </w:r>
+      <w:r>
+        <w:t xml:space="preserve">. The </w:t>
+      </w:r>
+      <w:r>
+        <w:rPr>
+          <w:rStyle w:val="Strong"/>
+          <w:b w:val="0"/>
+          <w:bCs w:val="0"/>
+        </w:rPr>
+        <w:t>EN</w:t>
+      </w:r>
+      <w:r>
+        <w:rPr>
+          <w:rStyle w:val="Strong"/>
+        </w:rPr>
+        <w:t xml:space="preserve"> </w:t>
+      </w:r>
+      <w:r>
+        <w:rPr>
+          <w:rStyle w:val="Strong"/>
+          <w:b w:val="0"/>
+          <w:bCs w:val="0"/>
+        </w:rPr>
+        <w:t>pin</w:t>
+      </w:r>
+      <w:r>
+        <w:t xml:space="preserve"> must be pulsed to initiate the read operation. The </w:t>
+      </w:r>
+      <w:r>
+        <w:rPr>
+          <w:rStyle w:val="Strong"/>
+          <w:b w:val="0"/>
+          <w:bCs w:val="0"/>
+        </w:rPr>
+        <w:t>RS</w:t>
+      </w:r>
+      <w:r>
+        <w:rPr>
+          <w:rStyle w:val="Strong"/>
+        </w:rPr>
+        <w:t xml:space="preserve"> </w:t>
+      </w:r>
+      <w:r>
+        <w:rPr>
+          <w:rStyle w:val="Strong"/>
+          <w:b w:val="0"/>
+          <w:bCs w:val="0"/>
+        </w:rPr>
+        <w:t>pin</w:t>
+      </w:r>
+      <w:r>
+        <w:t xml:space="preserve"> is set to </w:t>
+      </w:r>
+      <w:r>
+        <w:rPr>
+          <w:rStyle w:val="Strong"/>
+          <w:b w:val="0"/>
+          <w:bCs w:val="0"/>
+        </w:rPr>
+        <w:t>LOW</w:t>
+      </w:r>
+      <w:r>
+        <w:t xml:space="preserve"> when checking for the </w:t>
+      </w:r>
+      <w:r>
+        <w:rPr>
+          <w:rStyle w:val="Strong"/>
+          <w:b w:val="0"/>
+          <w:bCs w:val="0"/>
+        </w:rPr>
+        <w:t>busy</w:t>
+      </w:r>
+      <w:r>
+        <w:rPr>
+          <w:rStyle w:val="Strong"/>
+        </w:rPr>
+        <w:t xml:space="preserve"> </w:t>
+      </w:r>
+      <w:r>
+        <w:rPr>
+          <w:rStyle w:val="Strong"/>
+          <w:b w:val="0"/>
+          <w:bCs w:val="0"/>
+        </w:rPr>
+        <w:t>flag</w:t>
+      </w:r>
+      <w:r>
+        <w:t xml:space="preserve"> on pin D7 and is set to </w:t>
+      </w:r>
+      <w:r>
+        <w:rPr>
+          <w:rStyle w:val="Strong"/>
+          <w:b w:val="0"/>
+          <w:bCs w:val="0"/>
+        </w:rPr>
+        <w:t>HIGH</w:t>
+      </w:r>
+      <w:r>
+        <w:t xml:space="preserve"> when reading data from the DDRAM of the LCD, such as ASCII characters or the cursor position.</w:t>
+      </w:r>
+    </w:p>
+    <w:p>
+      <w:pPr>
+        <w:pStyle w:val="Worksheet"/>
+        <w:numPr>
+          <w:ilvl w:val="0"/>
+          <w:numId w:val="0"/>
+        </w:numPr>
+        <w:spacing w:line="360" w:lineRule="auto"/>
       </w:pPr>
     </w:p>
     <w:p>
@@ -573,8 +776,16 @@
         </w:numPr>
         <w:spacing w:line="360" w:lineRule="auto"/>
         <w:ind w:left="1418" w:hanging="283"/>
-      </w:pPr>
-      <w:r>
+        <w:rPr>
+          <w:b/>
+          <w:bCs/>
+        </w:rPr>
+      </w:pPr>
+      <w:r>
+        <w:rPr>
+          <w:b/>
+          <w:bCs/>
+        </w:rPr>
         <w:t>Besides checking the BUSY bit, what other method ensures that the LCD is ready to receive data/command?</w:t>
       </w:r>
     </w:p>
@@ -612,20 +823,58 @@
         <w:ind w:firstLine="720"/>
       </w:pPr>
       <w:r>
-        <w:t xml:space="preserve">After each command or data write operation, the LCD needs time to process the input. This processing time typically ranges from a few microseconds to a few milliseconds. </w:t>
-      </w:r>
-      <w:r>
-        <w:t xml:space="preserve">Therefore beside </w:t>
-      </w:r>
-      <w:r>
-        <w:t xml:space="preserve">checking the BUSY bit, we can simply wait for a fixed amount of time after writing a command or data to the LCD. A typical fixed wait time is around 2 </w:t>
-      </w:r>
-      <w:r>
-        <w:t xml:space="preserve">to 5 </w:t>
-      </w:r>
-      <w:r>
-        <w:t>milliseconds to ensure the LCD has enough time to process the data.</w:t>
-      </w:r>
+        <w:t>Beside</w:t>
+      </w:r>
+      <w:r>
+        <w:t xml:space="preserve"> checking the BUSY bit </w:t>
+      </w:r>
+      <w:r>
+        <w:t xml:space="preserve">(pin D7) </w:t>
+      </w:r>
+      <w:r>
+        <w:t xml:space="preserve">of an LCD, another method to ensure the LCD is ready for new data or commands is to use a fixed delay after each operation. Each command or data write requires processing time, typically ranging from microseconds to milliseconds. </w:t>
+      </w:r>
+      <w:r>
+        <w:t>One of the longest instruction</w:t>
+      </w:r>
+      <w:r>
+        <w:t xml:space="preserve"> "Return Home</w:t>
+      </w:r>
+      <w:r>
+        <w:t>”,</w:t>
+      </w:r>
+      <w:r>
+        <w:t xml:space="preserve"> takes approximately 1.52 ms</w:t>
+      </w:r>
+      <w:r>
+        <w:t xml:space="preserve"> to complete</w:t>
+      </w:r>
+      <w:r>
+        <w:t xml:space="preserve">. Therefore, by using a fixed delay of 2 to 5 milliseconds after sending a command or data, </w:t>
+      </w:r>
+      <w:r>
+        <w:t>we</w:t>
+      </w:r>
+      <w:r>
+        <w:t xml:space="preserve"> can ensure that the LCD has completed its operation and is ready for the next input. This </w:t>
+      </w:r>
+      <w:r>
+        <w:t xml:space="preserve">will help </w:t>
+      </w:r>
+      <w:r>
+        <w:t>avoid the need for continuously polling the BUSY flag.</w:t>
+      </w:r>
+    </w:p>
+    <w:p>
+      <w:pPr>
+        <w:pStyle w:val="Worksheet"/>
+        <w:numPr>
+          <w:ilvl w:val="0"/>
+          <w:numId w:val="0"/>
+        </w:numPr>
+        <w:spacing w:line="360" w:lineRule="auto"/>
+        <w:ind w:firstLine="720"/>
+      </w:pPr>
     </w:p>
     <w:p>
       <w:pPr>
@@ -636,8 +885,16 @@
         </w:numPr>
         <w:spacing w:line="360" w:lineRule="auto"/>
         <w:ind w:left="1418" w:hanging="283"/>
-      </w:pPr>
-      <w:r>
+        <w:rPr>
+          <w:b/>
+          <w:bCs/>
+        </w:rPr>
+      </w:pPr>
+      <w:r>
+        <w:rPr>
+          <w:b/>
+          <w:bCs/>
+        </w:rPr>
         <w:t>Describe the connections on the experimental kit.</w:t>
       </w:r>
     </w:p>
@@ -661,7 +918,88 @@
           <w:bCs/>
           <w:u w:val="single"/>
         </w:rPr>
+        <w:lastRenderedPageBreak/>
         <w:t>Answer:</w:t>
+      </w:r>
+    </w:p>
+    <w:p>
+      <w:pPr>
+        <w:pStyle w:val="Worksheet"/>
+        <w:numPr>
+          <w:ilvl w:val="0"/>
+          <w:numId w:val="0"/>
+        </w:numPr>
+        <w:spacing w:line="360" w:lineRule="auto"/>
+        <w:jc w:val="center"/>
+        <w:rPr>
+          <w:lang w:val="vi-VN"/>
+        </w:rPr>
+      </w:pPr>
+      <w:r>
+        <w:rPr>
+          <w:lang w:val="vi-VN"/>
+        </w:rPr>
+        <w:drawing>
+          <wp:inline distT="0" distB="0" distL="0" distR="0" wp14:anchorId="30F2BD26" wp14:editId="3EDAF3BE">
+            <wp:extent cx="4686300" cy="3528243"/>
+            <wp:effectExtent l="0" t="0" r="0" b="0"/>
+            <wp:docPr id="494363328" name="Picture 1" descr="A diagram of a circuit"/>
+            <wp:cNvGraphicFramePr>
+              <a:graphicFrameLocks xmlns:a="http://schemas.openxmlformats.org/drawingml/2006/main" noChangeAspect="1"/>
+            </wp:cNvGraphicFramePr>
+            <a:graphic xmlns:a="http://schemas.openxmlformats.org/drawingml/2006/main">
+              <a:graphicData uri="http://schemas.openxmlformats.org/drawingml/2006/picture">
+                <pic:pic xmlns:pic="http://schemas.openxmlformats.org/drawingml/2006/picture">
+                  <pic:nvPicPr>
+                    <pic:cNvPr id="494363328" name="Picture 1" descr="A diagram of a circuit"/>
+                    <pic:cNvPicPr/>
+                  </pic:nvPicPr>
+                  <pic:blipFill>
+                    <a:blip r:embed="rId9"/>
+                    <a:stretch>
+                      <a:fillRect/>
+                    </a:stretch>
+                  </pic:blipFill>
+                  <pic:spPr>
+                    <a:xfrm>
+                      <a:off x="0" y="0"/>
+                      <a:ext cx="4691492" cy="3532152"/>
+                    </a:xfrm>
+                    <a:prstGeom prst="rect">
+                      <a:avLst/>
+                    </a:prstGeom>
+                  </pic:spPr>
+                </pic:pic>
+              </a:graphicData>
+            </a:graphic>
+          </wp:inline>
+        </w:drawing>
+      </w:r>
+    </w:p>
+    <w:p>
+      <w:pPr>
+        <w:pStyle w:val="Worksheet"/>
+        <w:numPr>
+          <w:ilvl w:val="0"/>
+          <w:numId w:val="0"/>
+        </w:numPr>
+        <w:spacing w:line="360" w:lineRule="auto"/>
+        <w:ind w:firstLine="360"/>
+      </w:pPr>
+      <w:r>
+        <w:t xml:space="preserve">The LCD on the experiment kit is configured to operate in 4-bit mode only. It interfaces with the microcontroller through a single header that contains 8 pins, with one pin left unused. When connecting the BUS wire to link the LCD and the AVR, both control and data signals share the same PORT. In this setup, data pins D4 to D7 correspond to the high nibble of that PORT, while the RS, RW, and EN control pins are mapped to pins 0, 1, and 2, respectively. The LCD backlight is permanently powered when the device is on, and the power to the LCD itself is managed by connecting the </w:t>
+      </w:r>
+      <w:r>
+        <w:t xml:space="preserve">power </w:t>
+      </w:r>
+      <w:r>
+        <w:t xml:space="preserve">pins on header J65. Additionally, </w:t>
+      </w:r>
+      <w:r>
+        <w:t>there is a</w:t>
+      </w:r>
+      <w:r>
+        <w:t xml:space="preserve"> potentiometer available for adjusting the display contrast.</w:t>
       </w:r>
     </w:p>
     <w:p>
@@ -679,12 +1017,24 @@
       <w:pPr>
         <w:pStyle w:val="Worksheet"/>
         <w:numPr>
-          <w:ilvl w:val="0"/>
-          <w:numId w:val="0"/>
+          <w:ilvl w:val="1"/>
+          <w:numId w:val="42"/>
         </w:numPr>
         <w:spacing w:line="360" w:lineRule="auto"/>
-        <w:ind w:left="720" w:hanging="360"/>
-      </w:pPr>
+        <w:ind w:left="1418" w:hanging="283"/>
+        <w:rPr>
+          <w:b/>
+          <w:bCs/>
+          <w:lang w:val="vi-VN"/>
+        </w:rPr>
+      </w:pPr>
+      <w:r>
+        <w:rPr>
+          <w:b/>
+          <w:bCs/>
+        </w:rPr>
+        <w:t>Source code for the program with comments.</w:t>
+      </w:r>
     </w:p>
     <w:p>
       <w:pPr>
@@ -694,8 +1044,78 @@
           <w:numId w:val="0"/>
         </w:numPr>
         <w:spacing w:line="360" w:lineRule="auto"/>
-        <w:ind w:left="720" w:hanging="360"/>
-      </w:pPr>
+        <w:rPr>
+          <w:b/>
+          <w:bCs/>
+        </w:rPr>
+      </w:pPr>
+      <w:r>
+        <w:rPr>
+          <w:b/>
+          <w:bCs/>
+          <w:u w:val="single"/>
+        </w:rPr>
+        <w:t>Answer</w:t>
+      </w:r>
+      <w:r>
+        <w:rPr>
+          <w:b/>
+          <w:bCs/>
+        </w:rPr>
+        <w:t>:</w:t>
+      </w:r>
+    </w:p>
+    <w:p>
+      <w:pPr>
+        <w:pStyle w:val="Worksheet"/>
+        <w:numPr>
+          <w:ilvl w:val="0"/>
+          <w:numId w:val="0"/>
+        </w:numPr>
+        <w:spacing w:line="360" w:lineRule="auto"/>
+      </w:pPr>
+    </w:p>
+    <w:p>
+      <w:pPr>
+        <w:pStyle w:val="Worksheet"/>
+        <w:numPr>
+          <w:ilvl w:val="0"/>
+          <w:numId w:val="0"/>
+        </w:numPr>
+        <w:spacing w:line="360" w:lineRule="auto"/>
+        <w:rPr>
+          <w:lang w:val="vi-VN"/>
+        </w:rPr>
+      </w:pPr>
+    </w:p>
+    <w:p>
+      <w:pPr>
+        <w:pStyle w:val="Heading1"/>
+        <w:spacing w:line="360" w:lineRule="auto"/>
+      </w:pPr>
+      <w:r>
+        <w:t xml:space="preserve">EXPERIMENT </w:t>
+      </w:r>
+      <w:r>
+        <w:t>2</w:t>
+      </w:r>
+      <w:r>
+        <w:t>:</w:t>
+      </w:r>
+    </w:p>
+    <w:p>
+      <w:pPr>
+        <w:pStyle w:val="Worksheet"/>
+        <w:numPr>
+          <w:ilvl w:val="0"/>
+          <w:numId w:val="42"/>
+        </w:numPr>
+        <w:spacing w:line="360" w:lineRule="auto"/>
+        <w:ind w:left="426" w:hanging="175"/>
+      </w:pPr>
+      <w:r>
+        <w:t>Answer the following questions:</w:t>
+      </w:r>
     </w:p>
     <w:p>
       <w:pPr>
@@ -706,100 +1126,8 @@
         </w:numPr>
         <w:spacing w:line="360" w:lineRule="auto"/>
         <w:ind w:left="1418" w:hanging="283"/>
-        <w:rPr>
-          <w:lang w:val="vi-VN"/>
-        </w:rPr>
-      </w:pPr>
-      <w:r>
-        <w:t>Source code for the program with comments.</w:t>
-      </w:r>
-    </w:p>
-    <w:tbl>
-      <w:tblPr>
-        <w:tblW w:w="0" w:type="auto"/>
-        <w:tblInd w:w="1800" w:type="dxa"/>
-        <w:tblBorders>
-          <w:top w:val="single" w:sz="4" w:space="0" w:color="auto"/>
-          <w:left w:val="single" w:sz="4" w:space="0" w:color="auto"/>
-          <w:bottom w:val="single" w:sz="4" w:space="0" w:color="auto"/>
-          <w:right w:val="single" w:sz="4" w:space="0" w:color="auto"/>
-          <w:insideH w:val="single" w:sz="4" w:space="0" w:color="auto"/>
-          <w:insideV w:val="single" w:sz="4" w:space="0" w:color="auto"/>
-        </w:tblBorders>
-        <w:tblLook w:val="04A0" w:firstRow="1" w:lastRow="0" w:firstColumn="1" w:lastColumn="0" w:noHBand="0" w:noVBand="1"/>
-      </w:tblPr>
-      <w:tblGrid>
-        <w:gridCol w:w="7550"/>
-      </w:tblGrid>
-      <w:tr>
-        <w:tc>
-          <w:tcPr>
-            <w:tcW w:w="9350" w:type="dxa"/>
-            <w:shd w:val="clear" w:color="auto" w:fill="auto"/>
-          </w:tcPr>
-          <w:p>
-            <w:pPr>
-              <w:pStyle w:val="Worksheet"/>
-              <w:numPr>
-                <w:ilvl w:val="0"/>
-                <w:numId w:val="0"/>
-              </w:numPr>
-              <w:spacing w:line="360" w:lineRule="auto"/>
-              <w:rPr>
-                <w:lang w:val="vi-VN"/>
-              </w:rPr>
-            </w:pPr>
-            <w:r>
-              <w:rPr>
-                <w:color w:val="000000"/>
-              </w:rPr>
-              <w:t>........................................................................................................................</w:t>
-            </w:r>
-          </w:p>
-        </w:tc>
-      </w:tr>
-    </w:tbl>
-    <w:p>
-      <w:pPr>
-        <w:pStyle w:val="Heading1"/>
-        <w:spacing w:line="360" w:lineRule="auto"/>
-      </w:pPr>
-      <w:r>
-        <w:t xml:space="preserve">EXPERIMENT </w:t>
-      </w:r>
-      <w:r>
-        <w:t>2</w:t>
-      </w:r>
-      <w:r>
-        <w:t>:</w:t>
-      </w:r>
-    </w:p>
-    <w:p>
-      <w:pPr>
-        <w:pStyle w:val="Worksheet"/>
-        <w:numPr>
-          <w:ilvl w:val="0"/>
-          <w:numId w:val="42"/>
-        </w:numPr>
-        <w:spacing w:line="360" w:lineRule="auto"/>
-        <w:ind w:left="426" w:hanging="175"/>
-      </w:pPr>
-      <w:r>
-        <w:t>Answer the following questions:</w:t>
-      </w:r>
-    </w:p>
-    <w:p>
-      <w:pPr>
-        <w:pStyle w:val="Worksheet"/>
-        <w:numPr>
-          <w:ilvl w:val="1"/>
-          <w:numId w:val="42"/>
-        </w:numPr>
-        <w:spacing w:line="360" w:lineRule="auto"/>
-        <w:ind w:left="1418" w:hanging="283"/>
-      </w:pPr>
-      <w:r>
-        <w:lastRenderedPageBreak/>
+      </w:pPr>
+      <w:r>
         <w:t>What happens when button debouncing is not implemented?</w:t>
       </w:r>
     </w:p>
@@ -1149,8 +1477,8 @@
       </w:pPr>
     </w:p>
     <w:sectPr>
-      <w:headerReference w:type="even" r:id="rId9"/>
-      <w:headerReference w:type="default" r:id="rId10"/>
+      <w:headerReference w:type="even" r:id="rId10"/>
+      <w:headerReference w:type="default" r:id="rId11"/>
       <w:pgSz w:w="12240" w:h="15840"/>
       <w:pgMar w:top="1440" w:right="1440" w:bottom="1440" w:left="1440" w:header="720" w:footer="0" w:gutter="0"/>
       <w:cols w:space="720"/>
@@ -1526,7 +1854,7 @@
         <v:path o:extrusionok="f" gradientshapeok="t" o:connecttype="rect"/>
         <o:lock v:ext="edit" aspectratio="t"/>
       </v:shapetype>
-      <v:shape id="_x0000_i1026" type="#_x0000_t75" style="width:22.15pt;height:22.15pt" o:bullet="t">
+      <v:shape id="_x0000_i1026" type="#_x0000_t75" style="width:22pt;height:22pt" o:bullet="t">
         <v:imagedata r:id="rId1" o:title="triangle2"/>
       </v:shape>
     </w:pict>
@@ -4624,7 +4952,7 @@
     <w:lsdException w:name="caption" w:semiHidden="1" w:unhideWhenUsed="1" w:qFormat="1"/>
     <w:lsdException w:name="Title" w:qFormat="1"/>
     <w:lsdException w:name="Subtitle" w:qFormat="1"/>
-    <w:lsdException w:name="Strong" w:qFormat="1"/>
+    <w:lsdException w:name="Strong" w:uiPriority="22" w:qFormat="1"/>
     <w:lsdException w:name="Emphasis" w:qFormat="1"/>
     <w:lsdException w:name="Normal Table" w:semiHidden="1" w:unhideWhenUsed="1"/>
     <w:lsdException w:name="Table Simple 1" w:semiHidden="1" w:unhideWhenUsed="1"/>
@@ -4976,7 +5304,6 @@
   <w:style w:type="character" w:default="1" w:styleId="DefaultParagraphFont">
     <w:name w:val="Default Paragraph Font"/>
     <w:uiPriority w:val="1"/>
-    <w:semiHidden/>
     <w:unhideWhenUsed/>
   </w:style>
   <w:style w:type="table" w:default="1" w:styleId="TableNormal">
@@ -5184,6 +5511,17 @@
       <w:ind w:left="720"/>
       <w:contextualSpacing/>
     </w:pPr>
+  </w:style>
+  <w:style w:type="character" w:styleId="Strong">
+    <w:name w:val="Strong"/>
+    <w:basedOn w:val="DefaultParagraphFont"/>
+    <w:uiPriority w:val="22"/>
+    <w:qFormat/>
+    <w:rsid w:val="00855D28"/>
+    <w:rPr>
+      <w:b/>
+      <w:bCs/>
+    </w:rPr>
   </w:style>
 </w:styles>
 </file>

</xml_diff>